<commit_message>
Adicionando a alteração feita na introdução
Atualização da introdução.
</commit_message>
<xml_diff>
--- a/Relatorio-Tecnico/introducao.docx
+++ b/Relatorio-Tecnico/introducao.docx
@@ -2,7 +2,7 @@
 <file path=word/document.xml><?xml version="1.0" encoding="utf-8"?>
 <w:document xmlns:wp14="http://schemas.microsoft.com/office/word/2010/wordprocessingDrawing" xmlns:mc="http://schemas.openxmlformats.org/markup-compatibility/2006" xmlns:o="urn:schemas-microsoft-com:office:office" xmlns:r="http://schemas.openxmlformats.org/officeDocument/2006/relationships" xmlns:m="http://schemas.openxmlformats.org/officeDocument/2006/math" xmlns:v="urn:schemas-microsoft-com:vml" xmlns:wp="http://schemas.openxmlformats.org/drawingml/2006/wordprocessingDrawing" xmlns:w10="urn:schemas-microsoft-com:office:word" xmlns:w="http://schemas.openxmlformats.org/wordprocessingml/2006/main" xmlns:wne="http://schemas.microsoft.com/office/word/2006/wordml" xmlns:sl="http://schemas.openxmlformats.org/schemaLibrary/2006/main" xmlns:a="http://schemas.openxmlformats.org/drawingml/2006/main" xmlns:pic="http://schemas.openxmlformats.org/drawingml/2006/picture" xmlns:c="http://schemas.openxmlformats.org/drawingml/2006/chart" xmlns:lc="http://schemas.openxmlformats.org/drawingml/2006/lockedCanvas" xmlns:dgm="http://schemas.openxmlformats.org/drawingml/2006/diagram" xmlns:wps="http://schemas.microsoft.com/office/word/2010/wordprocessingShape" xmlns:wpg="http://schemas.microsoft.com/office/word/2010/wordprocessingGroup" xmlns:w14="http://schemas.microsoft.com/office/word/2010/wordml" xmlns:w15="http://schemas.microsoft.com/office/word/2012/wordml" mc:Ignorable="wp14">
   <w:body>
-    <w:p xmlns:wp14="http://schemas.microsoft.com/office/word/2010/wordml" wp14:textId="77777777">
+    <w:p xmlns:wp14="http://schemas.microsoft.com/office/word/2010/wordml" wp14:textId="3634A59F">
       <w:pPr>
         <w:jc w:val="center"/>
         <w:rPr>
@@ -85,7 +85,7 @@
         </w:rPr>
         <w:t xml:space="preserve"> em geral, visando atender o público consumidor destes produtos. Além disso, terá um cadastro de animais para adoção consciente, que tornará possível uma interação rápida entre as pessoas e ONGs que disponibilizam animais para doação e as pessoas que tem interesse na adoção destes animais, e como resultado dessa interação, a melhora do processo de adoção e o aumento do interesse em adotar animais, tendo a possibilidade de um ótimo cenário, onde o animal ganha um novo lar e o adotante ganha um novo companheiro, tendo vários benefícios. “Os animais de estimação são capazes de transmitir a </w:t>
       </w:r>
-      <w:hyperlink r:id="R00f61b20a4334aa5">
+      <w:hyperlink r:id="Red94755c534a4ec6">
         <w:r>
           <w:rPr>
             <w:rStyle w:val="Hyperlink"/>
@@ -201,7 +201,7 @@
         <w:t xml:space="preserve"> é um dos setores que mais cresce atualmente. Por ser uma área em expansão, um site bem elaborado pode aumentar as vendas dos produtos e o retorno financeiro para o proprietário, além de gerar satisfação entre os consumidores deste mercado. A divulgação de animais para adoção também aumenta sensivelmente o número de pessoas que visitam o site, e que podem vir a se tornar consumidores dos produtos oferecidos ali.</w:t>
       </w:r>
     </w:p>
-    <w:p xmlns:wp14="http://schemas.microsoft.com/office/word/2010/wordml" wp14:textId="5A768BBE">
+    <w:p>
       <w:pPr>
         <w:pStyle w:val="Normal"/>
         <w:ind w:firstLine="708"/>
@@ -268,7 +268,29 @@
           <w:sz w:val="24"/>
           <w:szCs w:val="24"/>
         </w:rPr>
-        <w:t>udo isso atrai clientes em um dos maiores mercados, que é o mundo pet. “E</w:t>
+        <w:t>udo isso atrai clientes em um dos maiores mercados, que é o mundo pet</w:t>
+      </w:r>
+      <w:r>
+        <w:rPr>
+          <w:rFonts w:ascii="Arial" w:hAnsi="Arial" w:eastAsia="Arial" w:cs="Arial"/>
+          <w:i w:val="0"/>
+          <w:iCs w:val="0"/>
+          <w:color w:val="000000" w:themeColor="text1" w:themeTint="FF" w:themeShade="FF"/>
+          <w:sz w:val="24"/>
+          <w:szCs w:val="24"/>
+        </w:rPr>
+        <w:t>, e vem crescendo muito na área de e-commerce</w:t>
+      </w:r>
+      <w:r>
+        <w:rPr>
+          <w:rFonts w:ascii="Arial" w:hAnsi="Arial" w:eastAsia="Arial" w:cs="Arial"/>
+          <w:i w:val="0"/>
+          <w:iCs w:val="0"/>
+          <w:color w:val="000000" w:themeColor="text1" w:themeTint="FF" w:themeShade="FF"/>
+          <w:sz w:val="24"/>
+          <w:szCs w:val="24"/>
+        </w:rPr>
+        <w:t>. “E</w:t>
       </w:r>
       <w:r>
         <w:rPr>
@@ -300,7 +322,7 @@
         </w:rPr>
         <w:t xml:space="preserve">Segundo os </w:t>
       </w:r>
-      <w:hyperlink r:id="R965738e50329462e">
+      <w:hyperlink r:id="Re262683249944dc1">
         <w:r>
           <w:rPr>
             <w:rStyle w:val="Hyperlink"/>
@@ -336,6 +358,7 @@
         </w:rPr>
         <w:t xml:space="preserve"> realizado pela Associação Brasileira da Indústria de Produtos para Animais de Estimação (ABINPET), o faturamento do mercado pet brasileiro teve um crescimento de 7,9% no ano de 2017 em relação a 2016, tornando o Brasil o 3º país no mundo em faturamento de produtos para animais, atrás apenas do EUA e Reino Unido</w:t>
       </w:r>
+      <w:proofErr w:type="gramStart"/>
       <w:r>
         <w:rPr>
           <w:rFonts w:ascii="Arial" w:hAnsi="Arial" w:eastAsia="Arial" w:cs="Arial"/>
@@ -366,6 +389,7 @@
         </w:rPr>
         <w:t>(</w:t>
       </w:r>
+      <w:proofErr w:type="gramEnd"/>
       <w:r>
         <w:rPr>
           <w:rFonts w:ascii="Arial" w:hAnsi="Arial" w:eastAsia="Arial" w:cs="Arial"/>
@@ -447,7 +471,25 @@
           <w:sz w:val="24"/>
           <w:szCs w:val="24"/>
         </w:rPr>
-        <w:t xml:space="preserve"> que é o representante do projeto, o Team sendo a equipe que irá desenvolver o projeto e o Scrum Master sendo o responsável por todo o processo executado através do SCRUM. “Na essência, o Scrum se baseia em uma ideia simples: quando começamos um projeto, por que não verificar a intervalos regulares se ele está indo no caminho certo e se aquilo é realmente o que as pessoas querem? E por que não se perguntar se é possível aprimorar a forma como você está trabalhando para obter resultados melhores e mais rápidos, e o que poderia estar impedindo você de fazer isso?”(SUTHERLAND, 2016). O projeto do site tem uma equipe de cinco membros compondo o time Scrum (Scrum Master, </w:t>
+        <w:t xml:space="preserve"> que é o representante do projeto</w:t>
+      </w:r>
+      <w:r>
+        <w:rPr>
+          <w:rFonts w:ascii="Arial" w:hAnsi="Arial" w:eastAsia="Arial" w:cs="Arial"/>
+          <w:color w:val="000000" w:themeColor="text1" w:themeTint="FF" w:themeShade="FF"/>
+          <w:sz w:val="24"/>
+          <w:szCs w:val="24"/>
+        </w:rPr>
+        <w:t xml:space="preserve"> e gerenciador do site</w:t>
+      </w:r>
+      <w:r>
+        <w:rPr>
+          <w:rFonts w:ascii="Arial" w:hAnsi="Arial" w:eastAsia="Arial" w:cs="Arial"/>
+          <w:color w:val="000000" w:themeColor="text1" w:themeTint="FF" w:themeShade="FF"/>
+          <w:sz w:val="24"/>
+          <w:szCs w:val="24"/>
+        </w:rPr>
+        <w:t xml:space="preserve">, o Team sendo a equipe que irá desenvolver o projeto e o Scrum Master sendo o responsável por todo o processo executado através do SCRUM. “Na essência, o Scrum se baseia em uma ideia simples: quando começamos um projeto, por que não verificar a intervalos regulares se ele está indo no caminho certo e se aquilo é realmente o que as pessoas querem? E por que não se perguntar se é possível aprimorar a forma como você está trabalhando para obter resultados melhores e mais rápidos, e o que poderia estar impedindo você de fazer isso?”(SUTHERLAND, 2016). O projeto do site tem uma equipe de cinco membros compondo o time Scrum (Scrum Master, </w:t>
       </w:r>
       <w:proofErr w:type="spellStart"/>
       <w:r>
@@ -489,17 +531,15 @@
         </w:rPr>
         <w:t xml:space="preserve"> e </w:t>
       </w:r>
-      <w:proofErr w:type="spellStart"/>
-      <w:r>
-        <w:rPr>
-          <w:rFonts w:ascii="Arial" w:hAnsi="Arial" w:eastAsia="Arial" w:cs="Arial"/>
-          <w:color w:val="000000" w:themeColor="text1" w:themeTint="FF" w:themeShade="FF"/>
-          <w:sz w:val="24"/>
-          <w:szCs w:val="24"/>
-        </w:rPr>
-        <w:t>Teams</w:t>
-      </w:r>
-      <w:proofErr w:type="spellEnd"/>
+      <w:r>
+        <w:rPr>
+          <w:rFonts w:ascii="Arial" w:hAnsi="Arial" w:eastAsia="Arial" w:cs="Arial"/>
+          <w:color w:val="000000" w:themeColor="text1" w:themeTint="FF" w:themeShade="FF"/>
+          <w:sz w:val="24"/>
+          <w:szCs w:val="24"/>
+        </w:rPr>
+        <w:t>Team</w:t>
+      </w:r>
       <w:r>
         <w:rPr>
           <w:rFonts w:ascii="Arial" w:hAnsi="Arial" w:eastAsia="Arial" w:cs="Arial"/>
@@ -573,7 +613,7 @@
         </w:rPr>
         <w:t xml:space="preserve">Porém, não vamos muito além disso, utilizando apenas HTML e </w:t>
       </w:r>
-      <w:hyperlink r:id="R5e6baee8401e44ea">
+      <w:hyperlink r:id="Rb72eef79772f42fc">
         <w:r>
           <w:rPr>
             <w:rStyle w:val="Hyperlink"/>
@@ -675,7 +715,24 @@
           <w:u w:val="none"/>
           <w:lang w:val="pt-BR"/>
         </w:rPr>
-        <w:t>Para preencher essa lacuna, foi desenvolvida na década de 1990 uma linguagem de script chamada inicialmente de</w:t>
+        <w:t xml:space="preserve">Para preencher essa lacuna, foi desenvolvida na década de 1990 uma linguagem de script chamada inicialmente </w:t>
+      </w:r>
+      <w:proofErr w:type="gramStart"/>
+      <w:r>
+        <w:rPr>
+          <w:rFonts w:ascii="Arial" w:hAnsi="Arial" w:eastAsia="Arial" w:cs="Arial"/>
+          <w:b w:val="0"/>
+          <w:bCs w:val="0"/>
+          <w:i w:val="0"/>
+          <w:iCs w:val="0"/>
+          <w:noProof w:val="0"/>
+          <w:color w:val="000000" w:themeColor="text1" w:themeTint="FF" w:themeShade="FF"/>
+          <w:sz w:val="24"/>
+          <w:szCs w:val="24"/>
+          <w:u w:val="none"/>
+          <w:lang w:val="pt-BR"/>
+        </w:rPr>
+        <w:t>de</w:t>
       </w:r>
       <w:r>
         <w:rPr>
@@ -707,7 +764,24 @@
           <w:u w:val="none"/>
           <w:lang w:val="pt-BR"/>
         </w:rPr>
-        <w:t xml:space="preserve">Mocha, posteriormente renomeada para </w:t>
+        <w:t>Mocha</w:t>
+      </w:r>
+      <w:proofErr w:type="gramEnd"/>
+      <w:r>
+        <w:rPr>
+          <w:rFonts w:ascii="Arial" w:hAnsi="Arial" w:eastAsia="Arial" w:cs="Arial"/>
+          <w:b w:val="0"/>
+          <w:bCs w:val="0"/>
+          <w:i w:val="0"/>
+          <w:iCs w:val="0"/>
+          <w:noProof w:val="0"/>
+          <w:color w:val="000000" w:themeColor="text1" w:themeTint="FF" w:themeShade="FF"/>
+          <w:sz w:val="24"/>
+          <w:szCs w:val="24"/>
+          <w:u w:val="none"/>
+          <w:lang w:val="pt-BR"/>
+        </w:rPr>
+        <w:t xml:space="preserve">, posteriormente renomeada para </w:t>
       </w:r>
       <w:proofErr w:type="spellStart"/>
       <w:r>
@@ -919,6 +993,7 @@
         </w:rPr>
         <w:t xml:space="preserve"> </w:t>
       </w:r>
+      <w:proofErr w:type="spellStart"/>
       <w:r>
         <w:rPr>
           <w:rFonts w:ascii="Arial" w:hAnsi="Arial" w:eastAsia="Arial" w:cs="Arial"/>
@@ -935,6 +1010,7 @@
         </w:rPr>
         <w:t>JavaScript</w:t>
       </w:r>
+      <w:proofErr w:type="spellEnd"/>
       <w:r>
         <w:rPr>
           <w:rFonts w:ascii="Arial" w:hAnsi="Arial" w:eastAsia="Arial" w:cs="Arial"/>
@@ -1025,26 +1101,212 @@
         <w:t>Essas ferramentas usadas no desenvolvimento web são livres, reduzindo o custo de desenvolvimento do site.</w:t>
       </w:r>
     </w:p>
-    <w:p xmlns:wp14="http://schemas.microsoft.com/office/word/2010/wordml" wp14:textId="77777777">
+    <w:p xmlns:wp14="http://schemas.microsoft.com/office/word/2010/wordml" wp14:textId="7C03A481">
       <w:pPr>
-        <w:ind w:firstLine="708"/>
+        <w:pStyle w:val="Normal"/>
+        <w:ind w:firstLine="706"/>
         <w:jc w:val="both"/>
         <w:rPr>
           <w:rFonts w:ascii="Arial" w:hAnsi="Arial" w:eastAsia="Arial" w:cs="Arial"/>
+          <w:color w:val="000000" w:themeColor="text1" w:themeTint="FF" w:themeShade="FF"/>
           <w:sz w:val="24"/>
           <w:szCs w:val="24"/>
         </w:rPr>
       </w:pPr>
-      <w:bookmarkStart w:name="_heading=h.gjdgxs" w:colFirst="0" w:colLast="0" w:id="0"/>
-      <w:bookmarkEnd w:id="0"/>
-      <w:r>
-        <w:rPr>
-          <w:rFonts w:ascii="Arial" w:hAnsi="Arial" w:eastAsia="Arial" w:cs="Arial"/>
-          <w:sz w:val="24"/>
-          <w:szCs w:val="24"/>
-          <w:rtl w:val="0"/>
+      <w:r>
+        <w:rPr>
+          <w:rFonts w:ascii="Arial" w:hAnsi="Arial" w:eastAsia="Arial" w:cs="Arial"/>
+          <w:color w:val="000000" w:themeColor="text1" w:themeTint="FF" w:themeShade="FF"/>
+          <w:sz w:val="24"/>
+          <w:szCs w:val="24"/>
+        </w:rPr>
+        <w:t>Todo o processo de desenvolvimento</w:t>
+      </w:r>
+      <w:r>
+        <w:rPr>
+          <w:rFonts w:ascii="Arial" w:hAnsi="Arial" w:eastAsia="Arial" w:cs="Arial"/>
+          <w:color w:val="000000" w:themeColor="text1" w:themeTint="FF" w:themeShade="FF"/>
+          <w:sz w:val="24"/>
+          <w:szCs w:val="24"/>
+        </w:rPr>
+        <w:t xml:space="preserve"> vai</w:t>
+      </w:r>
+      <w:r>
+        <w:rPr>
+          <w:rFonts w:ascii="Arial" w:hAnsi="Arial" w:eastAsia="Arial" w:cs="Arial"/>
+          <w:color w:val="000000" w:themeColor="text1" w:themeTint="FF" w:themeShade="FF"/>
+          <w:sz w:val="24"/>
+          <w:szCs w:val="24"/>
+        </w:rPr>
+        <w:t xml:space="preserve"> contribuir para a</w:t>
+      </w:r>
+      <w:r>
+        <w:rPr>
+          <w:rFonts w:ascii="Arial" w:hAnsi="Arial" w:eastAsia="Arial" w:cs="Arial"/>
+          <w:color w:val="000000" w:themeColor="text1" w:themeTint="FF" w:themeShade="FF"/>
+          <w:sz w:val="24"/>
+          <w:szCs w:val="24"/>
+        </w:rPr>
+        <w:t xml:space="preserve"> entrega</w:t>
+      </w:r>
+      <w:r>
+        <w:rPr>
+          <w:rFonts w:ascii="Arial" w:hAnsi="Arial" w:eastAsia="Arial" w:cs="Arial"/>
+          <w:color w:val="000000" w:themeColor="text1" w:themeTint="FF" w:themeShade="FF"/>
+          <w:sz w:val="24"/>
+          <w:szCs w:val="24"/>
+        </w:rPr>
+        <w:t xml:space="preserve"> de</w:t>
+      </w:r>
+      <w:r>
+        <w:rPr>
+          <w:rFonts w:ascii="Arial" w:hAnsi="Arial" w:eastAsia="Arial" w:cs="Arial"/>
+          <w:color w:val="000000" w:themeColor="text1" w:themeTint="FF" w:themeShade="FF"/>
+          <w:sz w:val="24"/>
+          <w:szCs w:val="24"/>
+        </w:rPr>
+        <w:t xml:space="preserve"> um site que</w:t>
+      </w:r>
+      <w:r>
+        <w:rPr>
+          <w:rFonts w:ascii="Arial" w:hAnsi="Arial" w:eastAsia="Arial" w:cs="Arial"/>
+          <w:color w:val="000000" w:themeColor="text1" w:themeTint="FF" w:themeShade="FF"/>
+          <w:sz w:val="24"/>
+          <w:szCs w:val="24"/>
+        </w:rPr>
+        <w:t xml:space="preserve"> irá atender os interesses do </w:t>
+      </w:r>
+      <w:proofErr w:type="spellStart"/>
+      <w:r>
+        <w:rPr>
+          <w:rFonts w:ascii="Arial" w:hAnsi="Arial" w:eastAsia="Arial" w:cs="Arial"/>
+          <w:color w:val="000000" w:themeColor="text1" w:themeTint="FF" w:themeShade="FF"/>
+          <w:sz w:val="24"/>
+          <w:szCs w:val="24"/>
+        </w:rPr>
+        <w:t>Product</w:t>
+      </w:r>
+      <w:proofErr w:type="spellEnd"/>
+      <w:r>
+        <w:rPr>
+          <w:rFonts w:ascii="Arial" w:hAnsi="Arial" w:eastAsia="Arial" w:cs="Arial"/>
+          <w:color w:val="000000" w:themeColor="text1" w:themeTint="FF" w:themeShade="FF"/>
+          <w:sz w:val="24"/>
+          <w:szCs w:val="24"/>
         </w:rPr>
         <w:t xml:space="preserve"> </w:t>
+      </w:r>
+      <w:proofErr w:type="spellStart"/>
+      <w:r>
+        <w:rPr>
+          <w:rFonts w:ascii="Arial" w:hAnsi="Arial" w:eastAsia="Arial" w:cs="Arial"/>
+          <w:color w:val="000000" w:themeColor="text1" w:themeTint="FF" w:themeShade="FF"/>
+          <w:sz w:val="24"/>
+          <w:szCs w:val="24"/>
+        </w:rPr>
+        <w:t>Owner</w:t>
+      </w:r>
+      <w:proofErr w:type="spellEnd"/>
+      <w:r>
+        <w:rPr>
+          <w:rFonts w:ascii="Arial" w:hAnsi="Arial" w:eastAsia="Arial" w:cs="Arial"/>
+          <w:color w:val="000000" w:themeColor="text1" w:themeTint="FF" w:themeShade="FF"/>
+          <w:sz w:val="24"/>
+          <w:szCs w:val="24"/>
+        </w:rPr>
+        <w:t xml:space="preserve"> que vai gerenciar o site, os clientes que usaram o site </w:t>
+      </w:r>
+      <w:r>
+        <w:rPr>
+          <w:rFonts w:ascii="Arial" w:hAnsi="Arial" w:eastAsia="Arial" w:cs="Arial"/>
+          <w:color w:val="000000" w:themeColor="text1" w:themeTint="FF" w:themeShade="FF"/>
+          <w:sz w:val="24"/>
+          <w:szCs w:val="24"/>
+        </w:rPr>
+        <w:t>fazendo o seu cadastro para utilizar os recursos da plataform</w:t>
+      </w:r>
+      <w:r>
+        <w:rPr>
+          <w:rFonts w:ascii="Arial" w:hAnsi="Arial" w:eastAsia="Arial" w:cs="Arial"/>
+          <w:color w:val="000000" w:themeColor="text1" w:themeTint="FF" w:themeShade="FF"/>
+          <w:sz w:val="24"/>
+          <w:szCs w:val="24"/>
+        </w:rPr>
+        <w:t>a, os doadores de animais que farão o cadastro dos animais para adoção</w:t>
+      </w:r>
+      <w:r>
+        <w:rPr>
+          <w:rFonts w:ascii="Arial" w:hAnsi="Arial" w:eastAsia="Arial" w:cs="Arial"/>
+          <w:color w:val="000000" w:themeColor="text1" w:themeTint="FF" w:themeShade="FF"/>
+          <w:sz w:val="24"/>
+          <w:szCs w:val="24"/>
+        </w:rPr>
+        <w:t>, os doadores de produtos</w:t>
+      </w:r>
+      <w:r>
+        <w:rPr>
+          <w:rFonts w:ascii="Arial" w:hAnsi="Arial" w:eastAsia="Arial" w:cs="Arial"/>
+          <w:color w:val="000000" w:themeColor="text1" w:themeTint="FF" w:themeShade="FF"/>
+          <w:sz w:val="24"/>
+          <w:szCs w:val="24"/>
+        </w:rPr>
+        <w:t xml:space="preserve"> que vão doar produtos para os animais disponíveis para adoção,</w:t>
+      </w:r>
+      <w:r>
+        <w:rPr>
+          <w:rFonts w:ascii="Arial" w:hAnsi="Arial" w:eastAsia="Arial" w:cs="Arial"/>
+          <w:color w:val="000000" w:themeColor="text1" w:themeTint="FF" w:themeShade="FF"/>
+          <w:sz w:val="24"/>
+          <w:szCs w:val="24"/>
+        </w:rPr>
+        <w:t xml:space="preserve"> os </w:t>
+      </w:r>
+      <w:proofErr w:type="spellStart"/>
+      <w:r>
+        <w:rPr>
+          <w:rFonts w:ascii="Arial" w:hAnsi="Arial" w:eastAsia="Arial" w:cs="Arial"/>
+          <w:color w:val="000000" w:themeColor="text1" w:themeTint="FF" w:themeShade="FF"/>
+          <w:sz w:val="24"/>
+          <w:szCs w:val="24"/>
+        </w:rPr>
+        <w:t>interesados</w:t>
+      </w:r>
+      <w:proofErr w:type="spellEnd"/>
+      <w:r>
+        <w:rPr>
+          <w:rFonts w:ascii="Arial" w:hAnsi="Arial" w:eastAsia="Arial" w:cs="Arial"/>
+          <w:color w:val="000000" w:themeColor="text1" w:themeTint="FF" w:themeShade="FF"/>
+          <w:sz w:val="24"/>
+          <w:szCs w:val="24"/>
+        </w:rPr>
+        <w:t xml:space="preserve"> em adotar os animais que  entrarão em contato com os doadores para adoção dos pets anunciados na página do site</w:t>
+      </w:r>
+      <w:r>
+        <w:rPr>
+          <w:rFonts w:ascii="Arial" w:hAnsi="Arial" w:eastAsia="Arial" w:cs="Arial"/>
+          <w:color w:val="000000" w:themeColor="text1" w:themeTint="FF" w:themeShade="FF"/>
+          <w:sz w:val="24"/>
+          <w:szCs w:val="24"/>
+        </w:rPr>
+        <w:t xml:space="preserve">, os blogueiros vão desenvolver assuntos relativos a pets no blog do site, </w:t>
+      </w:r>
+      <w:r>
+        <w:rPr>
+          <w:rFonts w:ascii="Arial" w:hAnsi="Arial" w:eastAsia="Arial" w:cs="Arial"/>
+          <w:color w:val="000000" w:themeColor="text1" w:themeTint="FF" w:themeShade="FF"/>
+          <w:sz w:val="24"/>
+          <w:szCs w:val="24"/>
+        </w:rPr>
+        <w:t xml:space="preserve">Scrum Master que é o representante da empresa responsável pelo desenvolvimento do sistema e interessada na oportunidade de entrar no mercado de pets e o Team </w:t>
+      </w:r>
+      <w:r>
+        <w:rPr>
+          <w:rFonts w:ascii="Arial" w:hAnsi="Arial" w:eastAsia="Arial" w:cs="Arial"/>
+          <w:color w:val="000000" w:themeColor="text1" w:themeTint="FF" w:themeShade="FF"/>
+          <w:sz w:val="24"/>
+          <w:szCs w:val="24"/>
+        </w:rPr>
+        <w:t>que é muito importante para o sucesso do projeto definindo a melhor estratégia para a execução das etapas do projeto.</w:t>
       </w:r>
     </w:p>
     <w:sectPr>

</xml_diff>